<commit_message>
prog of magic no. added
</commit_message>
<xml_diff>
--- a/Day_6_prog/Day_6_while loop repetition_Shital Bajait.docx
+++ b/Day_6_prog/Day_6_while loop repetition_Shital Bajait.docx
@@ -48,6 +48,16 @@
         </w:rPr>
         <w:t>ual to 2^n till 256 is reached.</w:t>
       </w:r>
+    </w:p>
+    <w:p>
+      <w:pPr>
+        <w:pStyle w:val="ListParagraph"/>
+        <w:rPr>
+          <w:rFonts w:ascii="Times New Roman" w:hAnsi="Times New Roman" w:cs="Times New Roman"/>
+          <w:sz w:val="24"/>
+          <w:szCs w:val="24"/>
+        </w:rPr>
+      </w:pPr>
     </w:p>
     <w:p>
       <w:pPr>
@@ -198,7 +208,6 @@
           <w:sz w:val="24"/>
           <w:szCs w:val="24"/>
         </w:rPr>
-        <w:lastRenderedPageBreak/>
         <w:t xml:space="preserve"> 2. Find the Magic Number</w:t>
       </w:r>
     </w:p>
@@ -295,168 +304,121 @@
           <w:szCs w:val="24"/>
         </w:rPr>
       </w:pPr>
-    </w:p>
-    <w:p>
-      <w:pPr>
-        <w:rPr>
-          <w:rFonts w:ascii="Times New Roman" w:hAnsi="Times New Roman" w:cs="Times New Roman"/>
-          <w:sz w:val="24"/>
-          <w:szCs w:val="24"/>
-        </w:rPr>
-      </w:pPr>
-    </w:p>
-    <w:p>
-      <w:pPr>
-        <w:rPr>
-          <w:rFonts w:ascii="Times New Roman" w:hAnsi="Times New Roman" w:cs="Times New Roman"/>
-          <w:sz w:val="24"/>
-          <w:szCs w:val="24"/>
-        </w:rPr>
-      </w:pPr>
-    </w:p>
-    <w:p>
-      <w:pPr>
-        <w:rPr>
-          <w:rFonts w:ascii="Times New Roman" w:hAnsi="Times New Roman" w:cs="Times New Roman"/>
-          <w:sz w:val="24"/>
-          <w:szCs w:val="24"/>
-        </w:rPr>
-      </w:pPr>
-    </w:p>
-    <w:p>
-      <w:pPr>
-        <w:rPr>
-          <w:rFonts w:ascii="Times New Roman" w:hAnsi="Times New Roman" w:cs="Times New Roman"/>
-          <w:sz w:val="24"/>
-          <w:szCs w:val="24"/>
-        </w:rPr>
-      </w:pPr>
-    </w:p>
-    <w:p>
-      <w:pPr>
-        <w:rPr>
-          <w:rFonts w:ascii="Times New Roman" w:hAnsi="Times New Roman" w:cs="Times New Roman"/>
-          <w:sz w:val="24"/>
-          <w:szCs w:val="24"/>
-        </w:rPr>
-      </w:pPr>
-    </w:p>
-    <w:p>
-      <w:pPr>
-        <w:rPr>
-          <w:rFonts w:ascii="Times New Roman" w:hAnsi="Times New Roman" w:cs="Times New Roman"/>
-          <w:sz w:val="24"/>
-          <w:szCs w:val="24"/>
-        </w:rPr>
-      </w:pPr>
-    </w:p>
-    <w:p>
-      <w:pPr>
-        <w:rPr>
-          <w:rFonts w:ascii="Times New Roman" w:hAnsi="Times New Roman" w:cs="Times New Roman"/>
-          <w:sz w:val="24"/>
-          <w:szCs w:val="24"/>
-        </w:rPr>
-      </w:pPr>
-    </w:p>
-    <w:p>
-      <w:pPr>
-        <w:rPr>
-          <w:rFonts w:ascii="Times New Roman" w:hAnsi="Times New Roman" w:cs="Times New Roman"/>
-          <w:sz w:val="24"/>
-          <w:szCs w:val="24"/>
-        </w:rPr>
-      </w:pPr>
-    </w:p>
-    <w:p>
-      <w:pPr>
-        <w:rPr>
-          <w:rFonts w:ascii="Times New Roman" w:hAnsi="Times New Roman" w:cs="Times New Roman"/>
-          <w:sz w:val="24"/>
-          <w:szCs w:val="24"/>
-        </w:rPr>
-      </w:pPr>
-    </w:p>
-    <w:p>
-      <w:pPr>
-        <w:rPr>
-          <w:rFonts w:ascii="Times New Roman" w:hAnsi="Times New Roman" w:cs="Times New Roman"/>
-          <w:sz w:val="24"/>
-          <w:szCs w:val="24"/>
-        </w:rPr>
-      </w:pPr>
-    </w:p>
-    <w:p>
-      <w:pPr>
-        <w:rPr>
-          <w:rFonts w:ascii="Times New Roman" w:hAnsi="Times New Roman" w:cs="Times New Roman"/>
-          <w:sz w:val="24"/>
-          <w:szCs w:val="24"/>
-        </w:rPr>
-      </w:pPr>
-    </w:p>
-    <w:p>
-      <w:pPr>
-        <w:rPr>
-          <w:rFonts w:ascii="Times New Roman" w:hAnsi="Times New Roman" w:cs="Times New Roman"/>
-          <w:sz w:val="24"/>
-          <w:szCs w:val="24"/>
-        </w:rPr>
-      </w:pPr>
-    </w:p>
-    <w:p>
-      <w:pPr>
-        <w:rPr>
-          <w:rFonts w:ascii="Times New Roman" w:hAnsi="Times New Roman" w:cs="Times New Roman"/>
-          <w:sz w:val="24"/>
-          <w:szCs w:val="24"/>
-        </w:rPr>
-      </w:pPr>
-    </w:p>
-    <w:p>
-      <w:pPr>
-        <w:rPr>
-          <w:rFonts w:ascii="Times New Roman" w:hAnsi="Times New Roman" w:cs="Times New Roman"/>
-          <w:sz w:val="24"/>
-          <w:szCs w:val="24"/>
-        </w:rPr>
-      </w:pPr>
-    </w:p>
-    <w:p>
-      <w:pPr>
-        <w:rPr>
-          <w:rFonts w:ascii="Times New Roman" w:hAnsi="Times New Roman" w:cs="Times New Roman"/>
-          <w:sz w:val="24"/>
-          <w:szCs w:val="24"/>
-        </w:rPr>
-      </w:pPr>
-    </w:p>
-    <w:p>
-      <w:pPr>
-        <w:rPr>
-          <w:rFonts w:ascii="Times New Roman" w:hAnsi="Times New Roman" w:cs="Times New Roman"/>
-          <w:sz w:val="24"/>
-          <w:szCs w:val="24"/>
-        </w:rPr>
-      </w:pPr>
-    </w:p>
-    <w:p>
-      <w:pPr>
-        <w:rPr>
-          <w:rFonts w:ascii="Times New Roman" w:hAnsi="Times New Roman" w:cs="Times New Roman"/>
-          <w:sz w:val="24"/>
-          <w:szCs w:val="24"/>
-        </w:rPr>
-      </w:pPr>
-    </w:p>
-    <w:p>
-      <w:pPr>
-        <w:rPr>
-          <w:rFonts w:ascii="Times New Roman" w:hAnsi="Times New Roman" w:cs="Times New Roman"/>
-          <w:sz w:val="24"/>
-          <w:szCs w:val="24"/>
-        </w:rPr>
-      </w:pPr>
+      <w:r>
+        <w:rPr>
+          <w:rFonts w:ascii="Times New Roman" w:hAnsi="Times New Roman" w:cs="Times New Roman"/>
+          <w:noProof/>
+          <w:sz w:val="24"/>
+          <w:szCs w:val="24"/>
+        </w:rPr>
+        <w:drawing>
+          <wp:inline distT="0" distB="0" distL="0" distR="0">
+            <wp:extent cx="5943600" cy="3153450"/>
+            <wp:effectExtent l="19050" t="0" r="0" b="0"/>
+            <wp:docPr id="2" name="Picture 4"/>
+            <wp:cNvGraphicFramePr>
+              <a:graphicFrameLocks xmlns:a="http://schemas.openxmlformats.org/drawingml/2006/main" noChangeAspect="1"/>
+            </wp:cNvGraphicFramePr>
+            <a:graphic xmlns:a="http://schemas.openxmlformats.org/drawingml/2006/main">
+              <a:graphicData uri="http://schemas.openxmlformats.org/drawingml/2006/picture">
+                <pic:pic xmlns:pic="http://schemas.openxmlformats.org/drawingml/2006/picture">
+                  <pic:nvPicPr>
+                    <pic:cNvPr id="0" name="Picture 4"/>
+                    <pic:cNvPicPr>
+                      <a:picLocks noChangeAspect="1" noChangeArrowheads="1"/>
+                    </pic:cNvPicPr>
+                  </pic:nvPicPr>
+                  <pic:blipFill>
+                    <a:blip r:embed="rId7"/>
+                    <a:srcRect/>
+                    <a:stretch>
+                      <a:fillRect/>
+                    </a:stretch>
+                  </pic:blipFill>
+                  <pic:spPr bwMode="auto">
+                    <a:xfrm>
+                      <a:off x="0" y="0"/>
+                      <a:ext cx="5943600" cy="3153450"/>
+                    </a:xfrm>
+                    <a:prstGeom prst="rect">
+                      <a:avLst/>
+                    </a:prstGeom>
+                    <a:noFill/>
+                    <a:ln w="9525">
+                      <a:noFill/>
+                      <a:miter lim="800000"/>
+                      <a:headEnd/>
+                      <a:tailEnd/>
+                    </a:ln>
+                  </pic:spPr>
+                </pic:pic>
+              </a:graphicData>
+            </a:graphic>
+          </wp:inline>
+        </w:drawing>
+      </w:r>
+    </w:p>
+    <w:p>
+      <w:pPr>
+        <w:rPr>
+          <w:rFonts w:ascii="Times New Roman" w:hAnsi="Times New Roman" w:cs="Times New Roman"/>
+          <w:sz w:val="24"/>
+          <w:szCs w:val="24"/>
+        </w:rPr>
+      </w:pPr>
+      <w:r>
+        <w:rPr>
+          <w:rFonts w:ascii="Times New Roman" w:hAnsi="Times New Roman" w:cs="Times New Roman"/>
+          <w:noProof/>
+          <w:sz w:val="24"/>
+          <w:szCs w:val="24"/>
+        </w:rPr>
+        <w:drawing>
+          <wp:inline distT="0" distB="0" distL="0" distR="0">
+            <wp:extent cx="5784003" cy="2878667"/>
+            <wp:effectExtent l="19050" t="0" r="7197" b="0"/>
+            <wp:docPr id="1" name="Picture 1"/>
+            <wp:cNvGraphicFramePr>
+              <a:graphicFrameLocks xmlns:a="http://schemas.openxmlformats.org/drawingml/2006/main" noChangeAspect="1"/>
+            </wp:cNvGraphicFramePr>
+            <a:graphic xmlns:a="http://schemas.openxmlformats.org/drawingml/2006/main">
+              <a:graphicData uri="http://schemas.openxmlformats.org/drawingml/2006/picture">
+                <pic:pic xmlns:pic="http://schemas.openxmlformats.org/drawingml/2006/picture">
+                  <pic:nvPicPr>
+                    <pic:cNvPr id="0" name="Picture 1"/>
+                    <pic:cNvPicPr>
+                      <a:picLocks noChangeAspect="1" noChangeArrowheads="1"/>
+                    </pic:cNvPicPr>
+                  </pic:nvPicPr>
+                  <pic:blipFill>
+                    <a:blip r:embed="rId8"/>
+                    <a:srcRect/>
+                    <a:stretch>
+                      <a:fillRect/>
+                    </a:stretch>
+                  </pic:blipFill>
+                  <pic:spPr bwMode="auto">
+                    <a:xfrm>
+                      <a:off x="0" y="0"/>
+                      <a:ext cx="5787831" cy="2880572"/>
+                    </a:xfrm>
+                    <a:prstGeom prst="rect">
+                      <a:avLst/>
+                    </a:prstGeom>
+                    <a:noFill/>
+                    <a:ln w="9525">
+                      <a:noFill/>
+                      <a:miter lim="800000"/>
+                      <a:headEnd/>
+                      <a:tailEnd/>
+                    </a:ln>
+                  </pic:spPr>
+                </pic:pic>
+              </a:graphicData>
+            </a:graphic>
+          </wp:inline>
+        </w:drawing>
+      </w:r>
     </w:p>
     <w:p>
       <w:pPr>
@@ -504,8 +466,25 @@
           <w:sz w:val="24"/>
           <w:szCs w:val="24"/>
         </w:rPr>
-        <w:lastRenderedPageBreak/>
-        <w:t xml:space="preserve">Extend the Flip Coin problem till either Heads or Tails wins 11 times. </w:t>
+        <w:t>Extend the Flip Coin problem till either Heads or Tails wins 11 times.</w:t>
+      </w:r>
+    </w:p>
+    <w:p>
+      <w:pPr>
+        <w:pStyle w:val="ListParagraph"/>
+        <w:rPr>
+          <w:rFonts w:ascii="Times New Roman" w:hAnsi="Times New Roman" w:cs="Times New Roman"/>
+          <w:sz w:val="24"/>
+          <w:szCs w:val="24"/>
+        </w:rPr>
+      </w:pPr>
+      <w:r>
+        <w:rPr>
+          <w:rFonts w:ascii="Times New Roman" w:hAnsi="Times New Roman" w:cs="Times New Roman"/>
+          <w:sz w:val="24"/>
+          <w:szCs w:val="24"/>
+        </w:rPr>
+        <w:t xml:space="preserve"> </w:t>
       </w:r>
     </w:p>
     <w:p>
@@ -542,7 +521,7 @@
                     </pic:cNvPicPr>
                   </pic:nvPicPr>
                   <pic:blipFill>
-                    <a:blip r:embed="rId7"/>
+                    <a:blip r:embed="rId9"/>
                     <a:srcRect/>
                     <a:stretch>
                       <a:fillRect/>
@@ -605,7 +584,7 @@
                     </pic:cNvPicPr>
                   </pic:nvPicPr>
                   <pic:blipFill>
-                    <a:blip r:embed="rId8"/>
+                    <a:blip r:embed="rId10"/>
                     <a:srcRect/>
                     <a:stretch>
                       <a:fillRect/>
@@ -663,9 +642,19 @@
           <w:sz w:val="24"/>
           <w:szCs w:val="24"/>
         </w:rPr>
-        <w:lastRenderedPageBreak/>
         <w:t>Write a Program where a gambler starts with Rs 100 and places Re 1 bet until he/she goes broke i.e. no more money to gamble or reaches the goal of Rs 200. Keeps track of number of times won and number of bets made.</w:t>
       </w:r>
+    </w:p>
+    <w:p>
+      <w:pPr>
+        <w:pStyle w:val="ListParagraph"/>
+        <w:rPr>
+          <w:rFonts w:ascii="Times New Roman" w:hAnsi="Times New Roman" w:cs="Times New Roman"/>
+          <w:sz w:val="24"/>
+          <w:szCs w:val="24"/>
+          <w:lang w:val="en-IN"/>
+        </w:rPr>
+      </w:pPr>
     </w:p>
     <w:p>
       <w:pPr>
@@ -702,7 +691,7 @@
                     </pic:cNvPicPr>
                   </pic:nvPicPr>
                   <pic:blipFill>
-                    <a:blip r:embed="rId9"/>
+                    <a:blip r:embed="rId11"/>
                     <a:srcRect/>
                     <a:stretch>
                       <a:fillRect/>
@@ -766,7 +755,7 @@
                     </pic:cNvPicPr>
                   </pic:nvPicPr>
                   <pic:blipFill>
-                    <a:blip r:embed="rId10"/>
+                    <a:blip r:embed="rId12"/>
                     <a:srcRect/>
                     <a:stretch>
                       <a:fillRect/>

</xml_diff>